<commit_message>
add reference to modifying name of library if needed
</commit_message>
<xml_diff>
--- a/03-Tutorial-Installing-Arduino-Libraries.docx
+++ b/03-Tutorial-Installing-Arduino-Libraries.docx
@@ -211,8 +211,6 @@
         </w:rPr>
         <w:t xml:space="preserve">Now, </w:t>
       </w:r>
-      <w:bookmarkStart w:id="0" w:name="_GoBack"/>
-      <w:bookmarkEnd w:id="0"/>
       <w:r>
         <w:rPr>
           <w:rFonts w:asciiTheme="minorHAnsi" w:hAnsiTheme="minorHAnsi" w:cstheme="minorHAnsi"/>
@@ -255,13 +253,7 @@
         <w:rPr>
           <w:rFonts w:ascii="Courier New" w:hAnsi="Courier New" w:cs="Courier New"/>
         </w:rPr>
-        <w:t xml:space="preserve">cd </w:t>
-      </w:r>
-      <w:r>
-        <w:rPr>
-          <w:rFonts w:ascii="Courier New" w:hAnsi="Courier New" w:cs="Courier New"/>
-        </w:rPr>
-        <w:t>documents/Arduino/libraries</w:t>
+        <w:t>cd documents/Arduino/libraries</w:t>
       </w:r>
     </w:p>
     <w:p>
@@ -312,6 +304,116 @@
         </w:rPr>
         <w:t xml:space="preserve"> </w:t>
       </w:r>
+    </w:p>
+    <w:p>
+      <w:pPr>
+        <w:rPr>
+          <w:rFonts w:asciiTheme="minorHAnsi" w:hAnsiTheme="minorHAnsi" w:cstheme="minorHAnsi"/>
+        </w:rPr>
+      </w:pPr>
+      <w:r>
+        <w:rPr>
+          <w:rFonts w:asciiTheme="minorHAnsi" w:hAnsiTheme="minorHAnsi" w:cstheme="minorHAnsi"/>
+        </w:rPr>
+        <w:t>You might need to do this</w:t>
+      </w:r>
+    </w:p>
+    <w:p>
+      <w:pPr>
+        <w:rPr>
+          <w:rFonts w:asciiTheme="minorHAnsi" w:hAnsiTheme="minorHAnsi" w:cstheme="minorHAnsi"/>
+        </w:rPr>
+      </w:pPr>
+      <w:r>
+        <w:rPr>
+          <w:rFonts w:asciiTheme="minorHAnsi" w:hAnsiTheme="minorHAnsi" w:cstheme="minorHAnsi"/>
+        </w:rPr>
+        <w:t>“</w:t>
+      </w:r>
+      <w:r>
+        <w:rPr>
+          <w:rFonts w:asciiTheme="minorHAnsi" w:hAnsiTheme="minorHAnsi" w:cstheme="minorHAnsi"/>
+        </w:rPr>
+        <w:t>Give it a Legal Name</w:t>
+      </w:r>
+    </w:p>
+    <w:p>
+      <w:pPr>
+        <w:rPr>
+          <w:rFonts w:asciiTheme="minorHAnsi" w:hAnsiTheme="minorHAnsi" w:cstheme="minorHAnsi"/>
+        </w:rPr>
+      </w:pPr>
+      <w:r>
+        <w:rPr>
+          <w:rFonts w:asciiTheme="minorHAnsi" w:hAnsiTheme="minorHAnsi" w:cstheme="minorHAnsi"/>
+        </w:rPr>
+        <w:t xml:space="preserve">The IDE will not recognize folders with dashes in the name. </w:t>
+      </w:r>
+      <w:proofErr w:type="gramStart"/>
+      <w:r>
+        <w:rPr>
+          <w:rFonts w:asciiTheme="minorHAnsi" w:hAnsiTheme="minorHAnsi" w:cstheme="minorHAnsi"/>
+        </w:rPr>
+        <w:t>So</w:t>
+      </w:r>
+      <w:proofErr w:type="gramEnd"/>
+      <w:r>
+        <w:rPr>
+          <w:rFonts w:asciiTheme="minorHAnsi" w:hAnsiTheme="minorHAnsi" w:cstheme="minorHAnsi"/>
+        </w:rPr>
+        <w:t xml:space="preserve"> you must rename the </w:t>
+      </w:r>
+      <w:proofErr w:type="spellStart"/>
+      <w:r>
+        <w:rPr>
+          <w:rFonts w:asciiTheme="minorHAnsi" w:hAnsiTheme="minorHAnsi" w:cstheme="minorHAnsi"/>
+        </w:rPr>
+        <w:t>Github</w:t>
+      </w:r>
+      <w:proofErr w:type="spellEnd"/>
+      <w:r>
+        <w:rPr>
+          <w:rFonts w:asciiTheme="minorHAnsi" w:hAnsiTheme="minorHAnsi" w:cstheme="minorHAnsi"/>
+        </w:rPr>
+        <w:t xml:space="preserve"> Master Folder. Underscores are OK!</w:t>
+      </w:r>
+      <w:r>
+        <w:rPr>
+          <w:rFonts w:asciiTheme="minorHAnsi" w:hAnsiTheme="minorHAnsi" w:cstheme="minorHAnsi"/>
+        </w:rPr>
+        <w:t>”</w:t>
+      </w:r>
+      <w:bookmarkStart w:id="0" w:name="_GoBack"/>
+      <w:bookmarkEnd w:id="0"/>
+    </w:p>
+    <w:p>
+      <w:pPr>
+        <w:rPr>
+          <w:rFonts w:asciiTheme="minorHAnsi" w:hAnsiTheme="minorHAnsi" w:cstheme="minorHAnsi"/>
+        </w:rPr>
+      </w:pPr>
+      <w:r>
+        <w:rPr>
+          <w:rFonts w:asciiTheme="minorHAnsi" w:hAnsiTheme="minorHAnsi" w:cstheme="minorHAnsi"/>
+        </w:rPr>
+        <w:t xml:space="preserve">From: </w:t>
+      </w:r>
+      <w:hyperlink r:id="rId5" w:history="1">
+        <w:r>
+          <w:rPr>
+            <w:rStyle w:val="Hyperlink"/>
+            <w:rFonts w:asciiTheme="minorHAnsi" w:hAnsiTheme="minorHAnsi" w:cstheme="minorHAnsi"/>
+          </w:rPr>
+          <w:t>https://learn.adafruit.com/adafruit-all-about-arduino-libraries-install-use?view=all</w:t>
+        </w:r>
+      </w:hyperlink>
+    </w:p>
+    <w:p>
+      <w:pPr>
+        <w:rPr>
+          <w:rFonts w:asciiTheme="minorHAnsi" w:hAnsiTheme="minorHAnsi" w:cstheme="minorHAnsi"/>
+        </w:rPr>
+      </w:pPr>
     </w:p>
     <w:sectPr>
       <w:pgSz w:w="12240" w:h="15840"/>

</xml_diff>